<commit_message>
docs(progress/final): update sys demo
Co-authored-by: Renxiejing <760540083@qq.com>
Signed-off-by: Rong Bao <webmaster@csmantle.top>
</commit_message>
<xml_diff>
--- a/docs/progress/final/系统演示与讲解.docx
+++ b/docs/progress/final/系统演示与讲解.docx
@@ -1206,7 +1206,21 @@
         <w:rPr>
           <w:rFonts w:hint="eastAsia"/>
         </w:rPr>
-        <w:t xml:space="preserve"> docker-compose.yml </w:t>
+        <w:t xml:space="preserve"> docker-</w:t>
+      </w:r>
+      <w:proofErr w:type="spellStart"/>
+      <w:r>
+        <w:rPr>
+          <w:rFonts w:hint="eastAsia"/>
+        </w:rPr>
+        <w:t>compose.yml</w:t>
+      </w:r>
+      <w:proofErr w:type="spellEnd"/>
+      <w:r>
+        <w:rPr>
+          <w:rFonts w:hint="eastAsia"/>
+        </w:rPr>
+        <w:t xml:space="preserve"> </w:t>
       </w:r>
       <w:r>
         <w:rPr>
@@ -1226,7 +1240,21 @@
         <w:rPr>
           <w:rFonts w:hint="eastAsia"/>
         </w:rPr>
-        <w:t xml:space="preserve"> Dockerfile </w:t>
+        <w:t xml:space="preserve"> </w:t>
+      </w:r>
+      <w:proofErr w:type="spellStart"/>
+      <w:r>
+        <w:rPr>
+          <w:rFonts w:hint="eastAsia"/>
+        </w:rPr>
+        <w:t>Dockerfile</w:t>
+      </w:r>
+      <w:proofErr w:type="spellEnd"/>
+      <w:r>
+        <w:rPr>
+          <w:rFonts w:hint="eastAsia"/>
+        </w:rPr>
+        <w:t xml:space="preserve"> </w:t>
       </w:r>
       <w:r>
         <w:rPr>
@@ -1322,7 +1350,21 @@
         <w:rPr>
           <w:rFonts w:hint="eastAsia"/>
         </w:rPr>
-        <w:t xml:space="preserve"> src </w:t>
+        <w:t xml:space="preserve"> </w:t>
+      </w:r>
+      <w:proofErr w:type="spellStart"/>
+      <w:r>
+        <w:rPr>
+          <w:rFonts w:hint="eastAsia"/>
+        </w:rPr>
+        <w:t>src</w:t>
+      </w:r>
+      <w:proofErr w:type="spellEnd"/>
+      <w:r>
+        <w:rPr>
+          <w:rFonts w:hint="eastAsia"/>
+        </w:rPr>
+        <w:t xml:space="preserve"> </w:t>
       </w:r>
       <w:r>
         <w:rPr>
@@ -1406,11 +1448,19 @@
         </w:rPr>
         <w:t>中是服务器逻辑，其中，</w:t>
       </w:r>
-      <w:r>
-        <w:rPr>
-          <w:rFonts w:hint="eastAsia"/>
-        </w:rPr>
-        <w:t xml:space="preserve">api </w:t>
+      <w:proofErr w:type="spellStart"/>
+      <w:r>
+        <w:rPr>
+          <w:rFonts w:hint="eastAsia"/>
+        </w:rPr>
+        <w:t>api</w:t>
+      </w:r>
+      <w:proofErr w:type="spellEnd"/>
+      <w:r>
+        <w:rPr>
+          <w:rFonts w:hint="eastAsia"/>
+        </w:rPr>
+        <w:t xml:space="preserve"> </w:t>
       </w:r>
       <w:r>
         <w:rPr>
@@ -1422,7 +1472,21 @@
         <w:rPr>
           <w:rFonts w:hint="eastAsia"/>
         </w:rPr>
-        <w:t xml:space="preserve"> api </w:t>
+        <w:t xml:space="preserve"> </w:t>
+      </w:r>
+      <w:proofErr w:type="spellStart"/>
+      <w:r>
+        <w:rPr>
+          <w:rFonts w:hint="eastAsia"/>
+        </w:rPr>
+        <w:t>api</w:t>
+      </w:r>
+      <w:proofErr w:type="spellEnd"/>
+      <w:r>
+        <w:rPr>
+          <w:rFonts w:hint="eastAsia"/>
+        </w:rPr>
+        <w:t xml:space="preserve"> </w:t>
       </w:r>
       <w:r>
         <w:rPr>
@@ -1477,7 +1541,21 @@
         <w:rPr>
           <w:rFonts w:hint="eastAsia"/>
         </w:rPr>
-        <w:t xml:space="preserve"> src </w:t>
+        <w:t xml:space="preserve"> </w:t>
+      </w:r>
+      <w:proofErr w:type="spellStart"/>
+      <w:r>
+        <w:rPr>
+          <w:rFonts w:hint="eastAsia"/>
+        </w:rPr>
+        <w:t>src</w:t>
+      </w:r>
+      <w:proofErr w:type="spellEnd"/>
+      <w:r>
+        <w:rPr>
+          <w:rFonts w:hint="eastAsia"/>
+        </w:rPr>
+        <w:t xml:space="preserve"> </w:t>
       </w:r>
       <w:r>
         <w:rPr>
@@ -1530,11 +1608,19 @@
       </w:r>
     </w:p>
     <w:p>
-      <w:r>
-        <w:rPr>
-          <w:rFonts w:hint="eastAsia"/>
-        </w:rPr>
-        <w:t xml:space="preserve">api </w:t>
+      <w:proofErr w:type="spellStart"/>
+      <w:r>
+        <w:rPr>
+          <w:rFonts w:hint="eastAsia"/>
+        </w:rPr>
+        <w:t>api</w:t>
+      </w:r>
+      <w:proofErr w:type="spellEnd"/>
+      <w:r>
+        <w:rPr>
+          <w:rFonts w:hint="eastAsia"/>
+        </w:rPr>
+        <w:t xml:space="preserve"> </w:t>
       </w:r>
       <w:r>
         <w:rPr>
@@ -1546,7 +1632,21 @@
         <w:rPr>
           <w:rFonts w:hint="eastAsia"/>
         </w:rPr>
-        <w:t xml:space="preserve"> api </w:t>
+        <w:t xml:space="preserve"> </w:t>
+      </w:r>
+      <w:proofErr w:type="spellStart"/>
+      <w:r>
+        <w:rPr>
+          <w:rFonts w:hint="eastAsia"/>
+        </w:rPr>
+        <w:t>api</w:t>
+      </w:r>
+      <w:proofErr w:type="spellEnd"/>
+      <w:r>
+        <w:rPr>
+          <w:rFonts w:hint="eastAsia"/>
+        </w:rPr>
+        <w:t xml:space="preserve"> </w:t>
       </w:r>
       <w:r>
         <w:rPr>
@@ -1803,7 +1903,7 @@
                 <w:kern w:val="0"/>
                 <w:lang w:bidi="ar"/>
               </w:rPr>
-              <w:t>负责界面原型设计与系统总体设计工作。主要任务包括：使用设计工具（如Axure或Figma）进行系统界面原型设计，确定界面风格与交互逻辑；在原型基础上完成系统总体架构设计，明确系统开发框架、模块划分与数据交互方式；编写系统设计说明书，为开发阶段提供结构化指导。</w:t>
+              <w:t>负责界面原型设计与系统总体设计工作。主要任务包括：使用设计工具（如Axure或Figma）进行系统界面原型设计，确定界面风格与交互逻辑；在原型基础上完成系统总体架构设计，明确系统开发框架、模块划分与数据交互方式；编写系统设计说明书，为开发阶段提供结构化指导。负责完成系统测试，提出问题报告及相关文档。</w:t>
             </w:r>
           </w:p>
         </w:tc>

</xml_diff>